<commit_message>
Updated IRIG106 data conversion tool
</commit_message>
<xml_diff>
--- a/CVSiddaroodKarachuriV2.docx
+++ b/CVSiddaroodKarachuriV2.docx
@@ -1,6 +1,6 @@
 
 <file path=word/document.xml><?xml version="1.0" encoding="utf-8"?>
-<w:document xmlns:wpc="http://schemas.microsoft.com/office/word/2010/wordprocessingCanvas" xmlns:cx="http://schemas.microsoft.com/office/drawing/2014/chartex" xmlns:cx1="http://schemas.microsoft.com/office/drawing/2015/9/8/chartex" xmlns:cx2="http://schemas.microsoft.com/office/drawing/2015/10/21/chartex" xmlns:cx3="http://schemas.microsoft.com/office/drawing/2016/5/9/chartex" xmlns:cx4="http://schemas.microsoft.com/office/drawing/2016/5/10/chartex" xmlns:cx5="http://schemas.microsoft.com/office/drawing/2016/5/11/chartex" xmlns:cx6="http://schemas.microsoft.com/office/drawing/2016/5/12/chartex" xmlns:cx7="http://schemas.microsoft.com/office/drawing/2016/5/13/chartex" xmlns:cx8="http://schemas.microsoft.com/office/drawing/2016/5/14/chartex" xmlns:mc="http://schemas.openxmlformats.org/markup-compatibility/2006" xmlns:aink="http://schemas.microsoft.com/office/drawing/2016/ink" xmlns:am3d="http://schemas.microsoft.com/office/drawing/2017/model3d" xmlns:o="urn:schemas-microsoft-com:office:office" xmlns:oel="http://schemas.microsoft.com/office/2019/extlst" xmlns:r="http://schemas.openxmlformats.org/officeDocument/2006/relationships" xmlns:m="http://schemas.openxmlformats.org/officeDocument/2006/math" xmlns:v="urn:schemas-microsoft-com:vml" xmlns:wp14="http://schemas.microsoft.com/office/word/2010/wordprocessingDrawing" xmlns:wp="http://schemas.openxmlformats.org/drawingml/2006/wordprocessingDrawing" xmlns:w10="urn:schemas-microsoft-com:office:word" xmlns:w="http://schemas.openxmlformats.org/wordprocessingml/2006/main" xmlns:w14="http://schemas.microsoft.com/office/word/2010/wordml" xmlns:w15="http://schemas.microsoft.com/office/word/2012/wordml" xmlns:w16cex="http://schemas.microsoft.com/office/word/2018/wordml/cex" xmlns:w16cid="http://schemas.microsoft.com/office/word/2016/wordml/cid" xmlns:w16="http://schemas.microsoft.com/office/word/2018/wordml" xmlns:w16sdtdh="http://schemas.microsoft.com/office/word/2020/wordml/sdtdatahash" xmlns:w16se="http://schemas.microsoft.com/office/word/2015/wordml/symex" xmlns:wpg="http://schemas.microsoft.com/office/word/2010/wordprocessingGroup" xmlns:wpi="http://schemas.microsoft.com/office/word/2010/wordprocessingInk" xmlns:wne="http://schemas.microsoft.com/office/word/2006/wordml" xmlns:wps="http://schemas.microsoft.com/office/word/2010/wordprocessingShape" mc:Ignorable="w14 w15 w16se w16cid w16 w16cex w16sdtdh wp14">
+<w:document xmlns:wpc="http://schemas.microsoft.com/office/word/2010/wordprocessingCanvas" xmlns:cx="http://schemas.microsoft.com/office/drawing/2014/chartex" xmlns:cx1="http://schemas.microsoft.com/office/drawing/2015/9/8/chartex" xmlns:cx2="http://schemas.microsoft.com/office/drawing/2015/10/21/chartex" xmlns:cx3="http://schemas.microsoft.com/office/drawing/2016/5/9/chartex" xmlns:cx4="http://schemas.microsoft.com/office/drawing/2016/5/10/chartex" xmlns:cx5="http://schemas.microsoft.com/office/drawing/2016/5/11/chartex" xmlns:cx6="http://schemas.microsoft.com/office/drawing/2016/5/12/chartex" xmlns:cx7="http://schemas.microsoft.com/office/drawing/2016/5/13/chartex" xmlns:cx8="http://schemas.microsoft.com/office/drawing/2016/5/14/chartex" xmlns:mc="http://schemas.openxmlformats.org/markup-compatibility/2006" xmlns:aink="http://schemas.microsoft.com/office/drawing/2016/ink" xmlns:am3d="http://schemas.microsoft.com/office/drawing/2017/model3d" xmlns:o="urn:schemas-microsoft-com:office:office" xmlns:oel="http://schemas.microsoft.com/office/2019/extlst" xmlns:r="http://schemas.openxmlformats.org/officeDocument/2006/relationships" xmlns:m="http://schemas.openxmlformats.org/officeDocument/2006/math" xmlns:v="urn:schemas-microsoft-com:vml" xmlns:wp14="http://schemas.microsoft.com/office/word/2010/wordprocessingDrawing" xmlns:wp="http://schemas.openxmlformats.org/drawingml/2006/wordprocessingDrawing" xmlns:w10="urn:schemas-microsoft-com:office:word" xmlns:w="http://schemas.openxmlformats.org/wordprocessingml/2006/main" xmlns:w14="http://schemas.microsoft.com/office/word/2010/wordml" xmlns:w15="http://schemas.microsoft.com/office/word/2012/wordml" xmlns:w16cex="http://schemas.microsoft.com/office/word/2018/wordml/cex" xmlns:w16cid="http://schemas.microsoft.com/office/word/2016/wordml/cid" xmlns:w16="http://schemas.microsoft.com/office/word/2018/wordml" xmlns:w16du="http://schemas.microsoft.com/office/word/2023/wordml/word16du" xmlns:w16sdtdh="http://schemas.microsoft.com/office/word/2020/wordml/sdtdatahash" xmlns:w16sdtfl="http://schemas.microsoft.com/office/word/2024/wordml/sdtformatlock" xmlns:w16se="http://schemas.microsoft.com/office/word/2015/wordml/symex" xmlns:wpg="http://schemas.microsoft.com/office/word/2010/wordprocessingGroup" xmlns:wpi="http://schemas.microsoft.com/office/word/2010/wordprocessingInk" xmlns:wne="http://schemas.microsoft.com/office/word/2006/wordml" xmlns:wps="http://schemas.microsoft.com/office/word/2010/wordprocessingShape" mc:Ignorable="w14 w15 w16se w16cid w16 w16cex w16sdtdh w16sdtfl w16du wp14">
   <w:body>
     <w:tbl>
       <w:tblPr>
@@ -113,33 +113,7 @@
                   <w:u w:val="none"/>
                   <w:lang w:val="it-IT"/>
                 </w:rPr>
-                <w:t>+9</w:t>
-              </w:r>
-              <w:r>
-                <w:rPr>
-                  <w:rStyle w:val="Hyperlink"/>
-                  <w:rFonts w:asciiTheme="majorHAnsi" w:hAnsiTheme="majorHAnsi" w:cstheme="majorHAnsi"/>
-                  <w:b/>
-                  <w:bCs/>
-                  <w:sz w:val="24"/>
-                  <w:szCs w:val="24"/>
-                  <w:u w:val="none"/>
-                  <w:lang w:val="it-IT"/>
-                </w:rPr>
-                <w:t>1</w:t>
-              </w:r>
-              <w:r>
-                <w:rPr>
-                  <w:rStyle w:val="Hyperlink"/>
-                  <w:rFonts w:asciiTheme="majorHAnsi" w:hAnsiTheme="majorHAnsi" w:cstheme="majorHAnsi"/>
-                  <w:b/>
-                  <w:bCs/>
-                  <w:sz w:val="24"/>
-                  <w:szCs w:val="24"/>
-                  <w:u w:val="none"/>
-                  <w:lang w:val="it-IT"/>
-                </w:rPr>
-                <w:t xml:space="preserve"> 8123001085</w:t>
+                <w:t>+91 8123001085</w:t>
               </w:r>
             </w:hyperlink>
           </w:p>
@@ -212,7 +186,7 @@
         <w:rPr>
           <w:rFonts w:cstheme="minorHAnsi"/>
         </w:rPr>
-        <w:t>Versatile and results-driven Software Developer with 3+ years of experience in Windows Forms Application Development, Full Stack Java Development, and Embedded Systems. Proficient in building real-time monitoring tools, simulators, and data visualization applications for aerospace and industrial domains. Skilled in C# (.NET Framework), Java, React JS, Docker, and Kubernetes. Demonstrated success in delivering mission-critical projects for organizations like ADA and W</w:t>
+        <w:t>Versatile and results-driven Software Developer with 3+ years of experience in Windows Forms Application Development, Full Stack Java Development, and Embedded Systems. Proficient in building real-time monitoring tools, simulators, and data visualization applications for aerospace and industrial domains. Skilled in C# (.NET Framework), Java, React JS, Docker. Demonstrated success in delivering mission-critical projects for organizations like ADA and W</w:t>
       </w:r>
       <w:r>
         <w:rPr>
@@ -528,6 +502,54 @@
           <w:rFonts w:cstheme="minorHAnsi"/>
         </w:rPr>
         <w:t xml:space="preserve"> to visualize VDR data from 1553B bus logs, improving data interpretation for flight test engineers.</w:t>
+      </w:r>
+    </w:p>
+    <w:p>
+      <w:pPr>
+        <w:pStyle w:val="ListParagraph"/>
+        <w:numPr>
+          <w:ilvl w:val="0"/>
+          <w:numId w:val="3"/>
+        </w:numPr>
+        <w:spacing w:beforeLines="20" w:before="48" w:afterLines="20" w:after="48" w:line="240" w:lineRule="auto"/>
+        <w:jc w:val="both"/>
+        <w:rPr>
+          <w:rFonts w:cstheme="minorHAnsi"/>
+        </w:rPr>
+      </w:pPr>
+      <w:r>
+        <w:rPr>
+          <w:rFonts w:cstheme="minorHAnsi"/>
+        </w:rPr>
+        <w:t xml:space="preserve">Built a </w:t>
+      </w:r>
+      <w:r>
+        <w:rPr>
+          <w:rFonts w:cstheme="minorHAnsi"/>
+          <w:b/>
+          <w:bCs/>
+        </w:rPr>
+        <w:t>flight data decoder tool</w:t>
+      </w:r>
+      <w:r>
+        <w:rPr>
+          <w:rFonts w:cstheme="minorHAnsi"/>
+        </w:rPr>
+        <w:t xml:space="preserve"> to extract and convert </w:t>
+      </w:r>
+      <w:r>
+        <w:rPr>
+          <w:rFonts w:cstheme="minorHAnsi"/>
+          <w:b/>
+          <w:bCs/>
+        </w:rPr>
+        <w:t>IRIG-106 Chapter 10</w:t>
+      </w:r>
+      <w:r>
+        <w:rPr>
+          <w:rFonts w:cstheme="minorHAnsi"/>
+        </w:rPr>
+        <w:t xml:space="preserve"> messages into structured hexadecimal values for deeper analysis and visualization of onboard avionics data.</w:t>
       </w:r>
     </w:p>
     <w:p>
@@ -2132,7 +2154,6 @@
           <w:sz w:val="24"/>
           <w:szCs w:val="24"/>
           <w:u w:val="none"/>
-          <w:lang w:val="it-IT"/>
         </w:rPr>
         <w:t>View Certificate</w:t>
       </w:r>
@@ -2190,7 +2211,6 @@
             <w:sz w:val="24"/>
             <w:szCs w:val="24"/>
             <w:u w:val="none"/>
-            <w:lang w:val="it-IT"/>
           </w:rPr>
           <w:t>View Certificate</w:t>
         </w:r>
@@ -2918,17 +2938,25 @@
           <w:rFonts w:cstheme="minorHAnsi"/>
         </w:rPr>
       </w:pPr>
-      <w:r>
-        <w:rPr>
-          <w:rFonts w:cstheme="minorHAnsi"/>
-        </w:rPr>
-        <w:t xml:space="preserve">Athani </w:t>
-      </w:r>
       <w:proofErr w:type="spellStart"/>
       <w:r>
         <w:rPr>
           <w:rFonts w:cstheme="minorHAnsi"/>
         </w:rPr>
+        <w:t>Athani</w:t>
+      </w:r>
+      <w:proofErr w:type="spellEnd"/>
+      <w:r>
+        <w:rPr>
+          <w:rFonts w:cstheme="minorHAnsi"/>
+        </w:rPr>
+        <w:t xml:space="preserve"> </w:t>
+      </w:r>
+      <w:proofErr w:type="spellStart"/>
+      <w:r>
+        <w:rPr>
+          <w:rFonts w:cstheme="minorHAnsi"/>
+        </w:rPr>
         <w:t>Vidyavardhak</w:t>
       </w:r>
       <w:proofErr w:type="spellEnd"/>
@@ -2936,7 +2964,21 @@
         <w:rPr>
           <w:rFonts w:cstheme="minorHAnsi"/>
         </w:rPr>
-        <w:t xml:space="preserve"> High School, Athani, Karnataka</w:t>
+        <w:t xml:space="preserve"> High School, </w:t>
+      </w:r>
+      <w:proofErr w:type="spellStart"/>
+      <w:r>
+        <w:rPr>
+          <w:rFonts w:cstheme="minorHAnsi"/>
+        </w:rPr>
+        <w:t>Athani</w:t>
+      </w:r>
+      <w:proofErr w:type="spellEnd"/>
+      <w:r>
+        <w:rPr>
+          <w:rFonts w:cstheme="minorHAnsi"/>
+        </w:rPr>
+        <w:t>, Karnataka</w:t>
       </w:r>
     </w:p>
     <w:p>
@@ -3157,7 +3199,7 @@
 </file>
 
 <file path=word/numbering.xml><?xml version="1.0" encoding="utf-8"?>
-<w:numbering xmlns:wpc="http://schemas.microsoft.com/office/word/2010/wordprocessingCanvas" xmlns:cx="http://schemas.microsoft.com/office/drawing/2014/chartex" xmlns:cx1="http://schemas.microsoft.com/office/drawing/2015/9/8/chartex" xmlns:cx2="http://schemas.microsoft.com/office/drawing/2015/10/21/chartex" xmlns:cx3="http://schemas.microsoft.com/office/drawing/2016/5/9/chartex" xmlns:cx4="http://schemas.microsoft.com/office/drawing/2016/5/10/chartex" xmlns:cx5="http://schemas.microsoft.com/office/drawing/2016/5/11/chartex" xmlns:cx6="http://schemas.microsoft.com/office/drawing/2016/5/12/chartex" xmlns:cx7="http://schemas.microsoft.com/office/drawing/2016/5/13/chartex" xmlns:cx8="http://schemas.microsoft.com/office/drawing/2016/5/14/chartex" xmlns:mc="http://schemas.openxmlformats.org/markup-compatibility/2006" xmlns:aink="http://schemas.microsoft.com/office/drawing/2016/ink" xmlns:am3d="http://schemas.microsoft.com/office/drawing/2017/model3d" xmlns:o="urn:schemas-microsoft-com:office:office" xmlns:oel="http://schemas.microsoft.com/office/2019/extlst" xmlns:r="http://schemas.openxmlformats.org/officeDocument/2006/relationships" xmlns:m="http://schemas.openxmlformats.org/officeDocument/2006/math" xmlns:v="urn:schemas-microsoft-com:vml" xmlns:wp14="http://schemas.microsoft.com/office/word/2010/wordprocessingDrawing" xmlns:wp="http://schemas.openxmlformats.org/drawingml/2006/wordprocessingDrawing" xmlns:w10="urn:schemas-microsoft-com:office:word" xmlns:w="http://schemas.openxmlformats.org/wordprocessingml/2006/main" xmlns:w14="http://schemas.microsoft.com/office/word/2010/wordml" xmlns:w15="http://schemas.microsoft.com/office/word/2012/wordml" xmlns:w16cex="http://schemas.microsoft.com/office/word/2018/wordml/cex" xmlns:w16cid="http://schemas.microsoft.com/office/word/2016/wordml/cid" xmlns:w16="http://schemas.microsoft.com/office/word/2018/wordml" xmlns:w16sdtdh="http://schemas.microsoft.com/office/word/2020/wordml/sdtdatahash" xmlns:w16se="http://schemas.microsoft.com/office/word/2015/wordml/symex" xmlns:wpg="http://schemas.microsoft.com/office/word/2010/wordprocessingGroup" xmlns:wpi="http://schemas.microsoft.com/office/word/2010/wordprocessingInk" xmlns:wne="http://schemas.microsoft.com/office/word/2006/wordml" xmlns:wps="http://schemas.microsoft.com/office/word/2010/wordprocessingShape" mc:Ignorable="w14 w15 w16se w16cid w16 w16cex w16sdtdh wp14">
+<w:numbering xmlns:wpc="http://schemas.microsoft.com/office/word/2010/wordprocessingCanvas" xmlns:cx="http://schemas.microsoft.com/office/drawing/2014/chartex" xmlns:cx1="http://schemas.microsoft.com/office/drawing/2015/9/8/chartex" xmlns:cx2="http://schemas.microsoft.com/office/drawing/2015/10/21/chartex" xmlns:cx3="http://schemas.microsoft.com/office/drawing/2016/5/9/chartex" xmlns:cx4="http://schemas.microsoft.com/office/drawing/2016/5/10/chartex" xmlns:cx5="http://schemas.microsoft.com/office/drawing/2016/5/11/chartex" xmlns:cx6="http://schemas.microsoft.com/office/drawing/2016/5/12/chartex" xmlns:cx7="http://schemas.microsoft.com/office/drawing/2016/5/13/chartex" xmlns:cx8="http://schemas.microsoft.com/office/drawing/2016/5/14/chartex" xmlns:mc="http://schemas.openxmlformats.org/markup-compatibility/2006" xmlns:aink="http://schemas.microsoft.com/office/drawing/2016/ink" xmlns:am3d="http://schemas.microsoft.com/office/drawing/2017/model3d" xmlns:o="urn:schemas-microsoft-com:office:office" xmlns:oel="http://schemas.microsoft.com/office/2019/extlst" xmlns:r="http://schemas.openxmlformats.org/officeDocument/2006/relationships" xmlns:m="http://schemas.openxmlformats.org/officeDocument/2006/math" xmlns:v="urn:schemas-microsoft-com:vml" xmlns:wp14="http://schemas.microsoft.com/office/word/2010/wordprocessingDrawing" xmlns:wp="http://schemas.openxmlformats.org/drawingml/2006/wordprocessingDrawing" xmlns:w10="urn:schemas-microsoft-com:office:word" xmlns:w="http://schemas.openxmlformats.org/wordprocessingml/2006/main" xmlns:w14="http://schemas.microsoft.com/office/word/2010/wordml" xmlns:w15="http://schemas.microsoft.com/office/word/2012/wordml" xmlns:w16cex="http://schemas.microsoft.com/office/word/2018/wordml/cex" xmlns:w16cid="http://schemas.microsoft.com/office/word/2016/wordml/cid" xmlns:w16="http://schemas.microsoft.com/office/word/2018/wordml" xmlns:w16du="http://schemas.microsoft.com/office/word/2023/wordml/word16du" xmlns:w16sdtdh="http://schemas.microsoft.com/office/word/2020/wordml/sdtdatahash" xmlns:w16sdtfl="http://schemas.microsoft.com/office/word/2024/wordml/sdtformatlock" xmlns:w16se="http://schemas.microsoft.com/office/word/2015/wordml/symex" xmlns:wpg="http://schemas.microsoft.com/office/word/2010/wordprocessingGroup" xmlns:wpi="http://schemas.microsoft.com/office/word/2010/wordprocessingInk" xmlns:wne="http://schemas.microsoft.com/office/word/2006/wordml" xmlns:wps="http://schemas.microsoft.com/office/word/2010/wordprocessingShape" mc:Ignorable="w14 w15 w16se w16cid w16 w16cex w16sdtdh w16sdtfl w16du wp14">
   <w:abstractNum w:abstractNumId="0" w15:restartNumberingAfterBreak="0">
     <w:nsid w:val="11505B88"/>
     <w:multiLevelType w:val="hybridMultilevel"/>
@@ -4092,7 +4134,7 @@
 </file>
 
 <file path=word/styles.xml><?xml version="1.0" encoding="utf-8"?>
-<w:styles xmlns:mc="http://schemas.openxmlformats.org/markup-compatibility/2006" xmlns:r="http://schemas.openxmlformats.org/officeDocument/2006/relationships" xmlns:w="http://schemas.openxmlformats.org/wordprocessingml/2006/main" xmlns:w14="http://schemas.microsoft.com/office/word/2010/wordml" xmlns:w15="http://schemas.microsoft.com/office/word/2012/wordml" xmlns:w16cex="http://schemas.microsoft.com/office/word/2018/wordml/cex" xmlns:w16cid="http://schemas.microsoft.com/office/word/2016/wordml/cid" xmlns:w16="http://schemas.microsoft.com/office/word/2018/wordml" xmlns:w16sdtdh="http://schemas.microsoft.com/office/word/2020/wordml/sdtdatahash" xmlns:w16se="http://schemas.microsoft.com/office/word/2015/wordml/symex" mc:Ignorable="w14 w15 w16se w16cid w16 w16cex w16sdtdh">
+<w:styles xmlns:mc="http://schemas.openxmlformats.org/markup-compatibility/2006" xmlns:r="http://schemas.openxmlformats.org/officeDocument/2006/relationships" xmlns:w="http://schemas.openxmlformats.org/wordprocessingml/2006/main" xmlns:w14="http://schemas.microsoft.com/office/word/2010/wordml" xmlns:w15="http://schemas.microsoft.com/office/word/2012/wordml" xmlns:w16cex="http://schemas.microsoft.com/office/word/2018/wordml/cex" xmlns:w16cid="http://schemas.microsoft.com/office/word/2016/wordml/cid" xmlns:w16="http://schemas.microsoft.com/office/word/2018/wordml" xmlns:w16du="http://schemas.microsoft.com/office/word/2023/wordml/word16du" xmlns:w16sdtdh="http://schemas.microsoft.com/office/word/2020/wordml/sdtdatahash" xmlns:w16sdtfl="http://schemas.microsoft.com/office/word/2024/wordml/sdtformatlock" xmlns:w16se="http://schemas.microsoft.com/office/word/2015/wordml/symex" mc:Ignorable="w14 w15 w16se w16cid w16 w16cex w16sdtdh w16sdtfl w16du">
   <w:docDefaults>
     <w:rPrDefault>
       <w:rPr>
@@ -4493,7 +4535,6 @@
   <w:style w:type="character" w:default="1" w:styleId="DefaultParagraphFont">
     <w:name w:val="Default Paragraph Font"/>
     <w:uiPriority w:val="1"/>
-    <w:semiHidden/>
     <w:unhideWhenUsed/>
   </w:style>
   <w:style w:type="table" w:default="1" w:styleId="TableNormal">

</xml_diff>